<commit_message>
captions eingefügt weil pascal das nicht kann
</commit_message>
<xml_diff>
--- a/0Uebung/Protokoll-Kahlert-Kozok-Siebenborn.docx
+++ b/0Uebung/Protokoll-Kahlert-Kozok-Siebenborn.docx
@@ -138,6 +138,11 @@
       </w:r>
       <w:r>
         <w:t>Aufgabe1Scope1.jpg</w:t>
+      </w:r>
+    </w:p>
+    <w:p>
+      <w:r>
+        <w:t>V-t Diagramm des ersten Versuchs</w:t>
       </w:r>
     </w:p>
     <w:p>
@@ -3348,25 +3353,50 @@
     </w:p>
     <w:p>
       <w:r>
+        <w:t>V-t Diagramm 200Hz</w:t>
+      </w:r>
+    </w:p>
+    <w:p>
+      <w:r>
         <w:t>400Hz.jpg</w:t>
       </w:r>
     </w:p>
     <w:p>
       <w:r>
+        <w:t>V-t Diagramm 400Hz</w:t>
+      </w:r>
+    </w:p>
+    <w:p>
+      <w:r>
         <w:t>4kHz.jpg</w:t>
       </w:r>
     </w:p>
     <w:p>
       <w:r>
+        <w:t>V-t Diagramm 4kHz</w:t>
+      </w:r>
+    </w:p>
+    <w:p>
+      <w:r>
         <w:t>FFT400Hz.jpg</w:t>
       </w:r>
     </w:p>
     <w:p>
       <w:r>
+        <w:t>FFT400Hz</w:t>
+      </w:r>
+    </w:p>
+    <w:p>
+      <w:r>
         <w:t>FFT4kHz.jpg</w:t>
       </w:r>
     </w:p>
     <w:p>
+      <w:r>
+        <w:t>FFT4kHz</w:t>
+      </w:r>
+    </w:p>
+    <w:p>
       <w:pPr>
         <w:pStyle w:val="berschrift1"/>
       </w:pPr>
@@ -3433,6 +3463,7 @@
         <w:pStyle w:val="berschrift1"/>
       </w:pPr>
       <w:r>
+        <w:lastRenderedPageBreak/>
         <w:t xml:space="preserve">Verarbeiten von </w:t>
       </w:r>
       <w:proofErr w:type="spellStart"/>
@@ -3478,13 +3509,40 @@
     </w:p>
     <w:p>
       <w:r>
+        <w:t>1V</w:t>
+      </w:r>
+      <w:r>
+        <w:t xml:space="preserve"> </w:t>
+      </w:r>
+      <w:r>
+        <w:t>500Hz</w:t>
+      </w:r>
+      <w:r>
+        <w:t xml:space="preserve"> in C</w:t>
+      </w:r>
+    </w:p>
+    <w:p>
+      <w:r>
         <w:t>1V500Hz_AssemblerTest</w:t>
       </w:r>
       <w:r>
         <w:t>.bmp</w:t>
       </w:r>
     </w:p>
-    <w:p/>
+    <w:p>
+      <w:r>
+        <w:t>1V</w:t>
+      </w:r>
+      <w:r>
+        <w:t xml:space="preserve"> </w:t>
+      </w:r>
+      <w:r>
+        <w:t>500Hz</w:t>
+      </w:r>
+      <w:r>
+        <w:t xml:space="preserve"> in Assembler</w:t>
+      </w:r>
+    </w:p>
     <w:p>
       <w:r>
         <w:t>Auch wurden die Frequenzgänge</w:t>
@@ -3503,6 +3561,17 @@
     </w:p>
     <w:p>
       <w:r>
+        <w:t xml:space="preserve">Frequenzgang des </w:t>
+      </w:r>
+      <w:r>
+        <w:t>Gesamtsystem</w:t>
+      </w:r>
+      <w:r>
+        <w:t>s in C</w:t>
+      </w:r>
+    </w:p>
+    <w:p>
+      <w:r>
         <w:t>Frequenzgang_Gesamtsystem</w:t>
       </w:r>
       <w:r>
@@ -3514,6 +3583,17 @@
     </w:p>
     <w:p>
       <w:r>
+        <w:t xml:space="preserve">Frequenzgang des </w:t>
+      </w:r>
+      <w:r>
+        <w:t>Gesamtsystem</w:t>
+      </w:r>
+      <w:r>
+        <w:t>s in Assembler</w:t>
+      </w:r>
+    </w:p>
+    <w:p>
+      <w:r>
         <w:t>Phasengang_Gesamtsystem</w:t>
       </w:r>
       <w:r>
@@ -3522,11 +3602,41 @@
     </w:p>
     <w:p>
       <w:r>
+        <w:t xml:space="preserve">Phasengang des </w:t>
+      </w:r>
+      <w:r>
+        <w:t>Gesamtsystem</w:t>
+      </w:r>
+      <w:r>
+        <w:t>s in C</w:t>
+      </w:r>
+    </w:p>
+    <w:p>
+      <w:r>
         <w:t>Phasengang_Gesamtsystem_asm.bmp</w:t>
       </w:r>
     </w:p>
     <w:p>
       <w:r>
+        <w:t>Phasengan</w:t>
+      </w:r>
+      <w:r>
+        <w:t xml:space="preserve">g </w:t>
+      </w:r>
+      <w:proofErr w:type="gramStart"/>
+      <w:r>
+        <w:t xml:space="preserve">des </w:t>
+      </w:r>
+      <w:r>
+        <w:t>Gesamtsystem</w:t>
+      </w:r>
+      <w:proofErr w:type="gramEnd"/>
+      <w:r>
+        <w:t xml:space="preserve"> in Assembler</w:t>
+      </w:r>
+    </w:p>
+    <w:p>
+      <w:r>
         <w:t>Es ist kein deutlicher Unterschied fest zu stellen.</w:t>
       </w:r>
       <w:r>
@@ -3621,43 +3731,41 @@
         <w:t>1V500Hz_AssemblerTest</w:t>
       </w:r>
       <w:r>
-        <w:t>_16Bit</w:t>
-      </w:r>
-      <w:r>
-        <w:t>.bmp</w:t>
-      </w:r>
-    </w:p>
-    <w:p>
-      <w:r>
-        <w:t xml:space="preserve">Der letzte </w:t>
-      </w:r>
-      <w:proofErr w:type="spellStart"/>
-      <w:r>
-        <w:t>abschnitt</w:t>
-      </w:r>
-      <w:proofErr w:type="spellEnd"/>
-      <w:r>
-        <w:t xml:space="preserve"> der Aufgabe beinhaltete eine Amplitudenveränderung des Signals, dies wurde in </w:t>
+        <w:t>_16Bit.bmp</w:t>
+      </w:r>
+    </w:p>
+    <w:p>
+      <w:r>
+        <w:t xml:space="preserve">1V bei 500Hz in Assembler bei 16 </w:t>
+      </w:r>
+      <w:proofErr w:type="spellStart"/>
+      <w:r>
+        <w:t>bit</w:t>
+      </w:r>
+      <w:proofErr w:type="spellEnd"/>
+      <w:r>
+        <w:t xml:space="preserve"> Auflösung</w:t>
+      </w:r>
+    </w:p>
+    <w:p>
+      <w:r>
+        <w:t>Der letzte A</w:t>
+      </w:r>
+      <w:r>
+        <w:t xml:space="preserve">bschnitt der Aufgabe beinhaltete eine Amplitudenveränderung des Signals, dies wurde in </w:t>
       </w:r>
       <w:r>
         <w:rPr>
           <w:sz w:val="20"/>
           <w:szCs w:val="20"/>
         </w:rPr>
-        <w:t>process_data_s.asm</w:t>
+        <w:t>process_data_s.asm bearbeitet.</w:t>
       </w:r>
       <w:r>
         <w:rPr>
           <w:sz w:val="20"/>
           <w:szCs w:val="20"/>
         </w:rPr>
-        <w:t xml:space="preserve"> bearbeitet.</w:t>
-      </w:r>
-      <w:r>
-        <w:rPr>
-          <w:sz w:val="20"/>
-          <w:szCs w:val="20"/>
-        </w:rPr>
         <w:br/>
       </w:r>
     </w:p>
@@ -3708,6 +3816,7 @@
         <w:rPr>
           <w:rFonts w:ascii="Courier New" w:hAnsi="Courier New" w:cs="Courier New"/>
         </w:rPr>
+        <w:lastRenderedPageBreak/>
         <w:tab/>
       </w:r>
       <w:r>
@@ -4346,6 +4455,11 @@
       </w:r>
       <w:r>
         <w:t>Mul4_ohneS.bmp</w:t>
+      </w:r>
+    </w:p>
+    <w:p>
+      <w:r>
+        <w:t>Multiplikation mit Vier ohne Sättigung</w:t>
       </w:r>
       <w:r>
         <w:br/>
@@ -4363,6 +4477,11 @@
     </w:p>
     <w:p>
       <w:r>
+        <w:t>Multiplikation mit 4 mit Sättigung</w:t>
+      </w:r>
+    </w:p>
+    <w:p>
+      <w:r>
         <w:t>Im Unterschied zum Vorherigen Bild sieht man, dass es zu keinen reinen Überläufen kommt, sondern der maximale Aussteuerungsbereich verwendet wird. Dies führt zu geringeren Fehlern, allerdings ist der Originale Signalverlauf nicht rekonstruierbar, da die Maxima nicht mehr sichtbar sind.</w:t>
       </w:r>
     </w:p>
@@ -4373,6 +4492,12 @@
     </w:p>
     <w:p>
       <w:r>
+        <w:t>logische Division durch vier</w:t>
+      </w:r>
+    </w:p>
+    <w:p>
+      <w:r>
+        <w:lastRenderedPageBreak/>
         <w:t xml:space="preserve">Das logische </w:t>
       </w:r>
       <w:proofErr w:type="spellStart"/>
@@ -4431,228 +4556,230 @@
     </w:p>
     <w:p>
       <w:r>
-        <w:t xml:space="preserve">Das arithmetische </w:t>
-      </w:r>
-      <w:proofErr w:type="spellStart"/>
-      <w:r>
-        <w:t>shift</w:t>
-      </w:r>
-      <w:proofErr w:type="spellEnd"/>
-      <w:r>
-        <w:t xml:space="preserve"> behält stets sein Vorzeichen und ermöglicht daher </w:t>
-      </w:r>
-      <w:proofErr w:type="gramStart"/>
-      <w:r>
-        <w:t>die Signal</w:t>
-      </w:r>
-      <w:proofErr w:type="gramEnd"/>
-      <w:r>
-        <w:t xml:space="preserve"> beizubehalten und lediglich die Änderung der Amplitude macht sich bemerkbar.</w:t>
-      </w:r>
-    </w:p>
-    <w:p>
-      <w:pPr>
-        <w:pStyle w:val="berschrift1"/>
-      </w:pPr>
-      <w:r>
-        <w:t>Auswertung</w:t>
-      </w:r>
-    </w:p>
-    <w:p>
-      <w:r>
-        <w:t>Die Signallaufzeit lässt sich</w:t>
-      </w:r>
-      <w:r>
-        <w:t xml:space="preserve"> mit Hilfe des Phasenganges Graphisch ermitteln. Man sieht bei 14kHz -8000° Phasenverschiebung, das sind etwa 22 Perioden. Gemäß 22/14kHz=1,6ms ergibt sich eine Laufzeit von 1,6ms. Diese Zeit resultiert zum einen aus der Verarbeitung durch die Software aber auch durch die Wandlungen </w:t>
-      </w:r>
-      <w:proofErr w:type="gramStart"/>
-      <w:r>
-        <w:t>des Codec</w:t>
-      </w:r>
-      <w:proofErr w:type="gramEnd"/>
-      <w:r>
-        <w:t xml:space="preserve">, wobei die Wandlungen den größten </w:t>
-      </w:r>
-      <w:r>
-        <w:t>Anteil haben dürften. Ein weiterer Teil der Verzögerung wird dadurch verursacht, dass zwischen ermitteln der Werte des ADC und Ablegen dieser im Speicher ein Taktzyklus liegt.</w:t>
-      </w:r>
-    </w:p>
-    <w:p/>
-    <w:p>
-      <w:r>
-        <w:t xml:space="preserve">Die andern </w:t>
-      </w:r>
-      <w:proofErr w:type="spellStart"/>
-      <w:r>
-        <w:t>kids</w:t>
-      </w:r>
-      <w:proofErr w:type="spellEnd"/>
-      <w:r>
-        <w:t xml:space="preserve"> haben </w:t>
-      </w:r>
-      <w:proofErr w:type="spellStart"/>
-      <w:r>
-        <w:t>iwie</w:t>
-      </w:r>
-      <w:proofErr w:type="spellEnd"/>
-      <w:r>
-        <w:t xml:space="preserve"> </w:t>
-      </w:r>
-      <w:proofErr w:type="spellStart"/>
-      <w:r>
-        <w:t>denADC</w:t>
-      </w:r>
-      <w:proofErr w:type="spellEnd"/>
-      <w:r>
-        <w:t xml:space="preserve"> noch ausgewertet </w:t>
-      </w:r>
-      <w:proofErr w:type="spellStart"/>
-      <w:r>
-        <w:t>vgl</w:t>
-      </w:r>
-      <w:proofErr w:type="spellEnd"/>
-      <w:r>
-        <w:t xml:space="preserve"> </w:t>
-      </w:r>
-      <w:proofErr w:type="spellStart"/>
-      <w:r>
-        <w:t>behrens</w:t>
-      </w:r>
-      <w:proofErr w:type="spellEnd"/>
-      <w:r>
-        <w:t>-kasper-</w:t>
-      </w:r>
-      <w:proofErr w:type="spellStart"/>
-      <w:r>
-        <w:t>otto</w:t>
-      </w:r>
-      <w:proofErr w:type="spellEnd"/>
-      <w:r>
-        <w:t xml:space="preserve"> und </w:t>
-      </w:r>
-      <w:proofErr w:type="spellStart"/>
-      <w:r>
-        <w:t>duemontschlentherstein</w:t>
-      </w:r>
-      <w:proofErr w:type="spellEnd"/>
-      <w:r>
-        <w:t xml:space="preserve"> ich </w:t>
-      </w:r>
-      <w:proofErr w:type="spellStart"/>
-      <w:r>
-        <w:t>sehenaber</w:t>
-      </w:r>
-      <w:proofErr w:type="spellEnd"/>
-      <w:r>
-        <w:t xml:space="preserve"> laut seiner </w:t>
-      </w:r>
-      <w:proofErr w:type="spellStart"/>
-      <w:r>
-        <w:t>aufgabe</w:t>
-      </w:r>
-      <w:proofErr w:type="spellEnd"/>
-      <w:r>
-        <w:t xml:space="preserve"> keinen </w:t>
-      </w:r>
-      <w:proofErr w:type="spellStart"/>
-      <w:r>
-        <w:t>grund</w:t>
-      </w:r>
-      <w:proofErr w:type="spellEnd"/>
-      <w:r>
-        <w:t xml:space="preserve"> dazu</w:t>
-      </w:r>
-    </w:p>
-    <w:p>
-      <w:r>
-        <w:t xml:space="preserve">Bitte alle </w:t>
-      </w:r>
-      <w:proofErr w:type="spellStart"/>
-      <w:r>
-        <w:t>code</w:t>
-      </w:r>
-      <w:proofErr w:type="spellEnd"/>
-      <w:r>
-        <w:t xml:space="preserve"> </w:t>
-      </w:r>
-      <w:proofErr w:type="spellStart"/>
-      <w:r>
-        <w:t>dateien</w:t>
-      </w:r>
-      <w:proofErr w:type="spellEnd"/>
-      <w:r>
-        <w:t xml:space="preserve"> die wir bearbeitet </w:t>
-      </w:r>
-      <w:proofErr w:type="spellStart"/>
-      <w:r>
-        <w:t>ahben</w:t>
-      </w:r>
-      <w:proofErr w:type="spellEnd"/>
-      <w:r>
-        <w:t xml:space="preserve"> anhängen</w:t>
-      </w:r>
-    </w:p>
-    <w:p>
-      <w:r>
-        <w:t xml:space="preserve">Bitte auf </w:t>
-      </w:r>
-      <w:proofErr w:type="spellStart"/>
-      <w:r>
-        <w:t>inhalt</w:t>
-      </w:r>
-      <w:proofErr w:type="spellEnd"/>
-      <w:r>
-        <w:t xml:space="preserve"> </w:t>
-      </w:r>
-      <w:proofErr w:type="spellStart"/>
-      <w:r>
-        <w:t>orthographie</w:t>
-      </w:r>
-      <w:proofErr w:type="spellEnd"/>
-      <w:r>
-        <w:t xml:space="preserve"> </w:t>
-      </w:r>
-      <w:proofErr w:type="spellStart"/>
-      <w:r>
-        <w:t>genderneutralität</w:t>
-      </w:r>
-      <w:proofErr w:type="spellEnd"/>
-      <w:r>
-        <w:t xml:space="preserve"> </w:t>
-      </w:r>
-      <w:proofErr w:type="spellStart"/>
-      <w:r>
-        <w:t>grammatik</w:t>
-      </w:r>
-      <w:proofErr w:type="spellEnd"/>
-      <w:r>
-        <w:t xml:space="preserve"> </w:t>
-      </w:r>
-      <w:proofErr w:type="spellStart"/>
-      <w:r>
-        <w:t>politischerNeutralität</w:t>
-      </w:r>
-      <w:proofErr w:type="spellEnd"/>
-      <w:r>
-        <w:t xml:space="preserve"> </w:t>
-      </w:r>
-      <w:proofErr w:type="spellStart"/>
-      <w:r>
-        <w:t>etc</w:t>
-      </w:r>
-      <w:proofErr w:type="spellEnd"/>
-      <w:r>
-        <w:t xml:space="preserve"> prüfen und korrigieren</w:t>
-      </w:r>
-    </w:p>
-    <w:p>
-      <w:r>
-        <w:t>Das hier lie</w:t>
+        <w:t>Arithmetische Division durch Vier</w:t>
       </w:r>
       <w:bookmarkStart w:id="0" w:name="_GoBack"/>
       <w:bookmarkEnd w:id="0"/>
-      <w:r>
-        <w:t xml:space="preserve">st eh niemand Pascal Aragon Kahlert </w:t>
+    </w:p>
+    <w:p>
+      <w:r>
+        <w:t xml:space="preserve">Das arithmetische </w:t>
+      </w:r>
+      <w:proofErr w:type="spellStart"/>
+      <w:r>
+        <w:t>shift</w:t>
+      </w:r>
+      <w:proofErr w:type="spellEnd"/>
+      <w:r>
+        <w:t xml:space="preserve"> behält stets sein Vorzeichen und ermöglicht daher </w:t>
+      </w:r>
+      <w:proofErr w:type="gramStart"/>
+      <w:r>
+        <w:t>die Signal</w:t>
+      </w:r>
+      <w:proofErr w:type="gramEnd"/>
+      <w:r>
+        <w:t xml:space="preserve"> beizubehalten und lediglich die Änderung der Amplitude macht sich bemerkbar.</w:t>
+      </w:r>
+    </w:p>
+    <w:p>
+      <w:pPr>
+        <w:pStyle w:val="berschrift1"/>
+      </w:pPr>
+      <w:r>
+        <w:t>Auswertung</w:t>
+      </w:r>
+    </w:p>
+    <w:p>
+      <w:r>
+        <w:t>Die Signallaufzeit lässt sich</w:t>
+      </w:r>
+      <w:r>
+        <w:t xml:space="preserve"> mit Hilfe des Phasenganges Graphisch ermitteln. Man sieht bei 14kHz -8000° Phasenverschiebung, das sind etwa 22 Perioden. Gemäß 22/14kHz=1,6ms ergibt sich eine Laufzeit von 1,6ms. Diese Zeit resultiert zum einen aus der Verarbeitung durch die Software aber auch durch die Wandlungen </w:t>
+      </w:r>
+      <w:proofErr w:type="gramStart"/>
+      <w:r>
+        <w:t>des Codec</w:t>
+      </w:r>
+      <w:proofErr w:type="gramEnd"/>
+      <w:r>
+        <w:t xml:space="preserve">, wobei die Wandlungen den größten </w:t>
+      </w:r>
+      <w:r>
+        <w:t>Anteil haben dürften. Ein weiterer Teil der Verzögerung wird dadurch verursacht, dass zwischen ermitteln der Werte des ADC und Ablegen dieser im Speicher ein Taktzyklus liegt.</w:t>
+      </w:r>
+    </w:p>
+    <w:p/>
+    <w:p>
+      <w:r>
+        <w:t xml:space="preserve">Die andern </w:t>
+      </w:r>
+      <w:proofErr w:type="spellStart"/>
+      <w:r>
+        <w:t>kids</w:t>
+      </w:r>
+      <w:proofErr w:type="spellEnd"/>
+      <w:r>
+        <w:t xml:space="preserve"> haben </w:t>
+      </w:r>
+      <w:proofErr w:type="spellStart"/>
+      <w:r>
+        <w:t>iwie</w:t>
+      </w:r>
+      <w:proofErr w:type="spellEnd"/>
+      <w:r>
+        <w:t xml:space="preserve"> </w:t>
+      </w:r>
+      <w:proofErr w:type="spellStart"/>
+      <w:r>
+        <w:t>denADC</w:t>
+      </w:r>
+      <w:proofErr w:type="spellEnd"/>
+      <w:r>
+        <w:t xml:space="preserve"> noch ausgewertet </w:t>
+      </w:r>
+      <w:proofErr w:type="spellStart"/>
+      <w:r>
+        <w:t>vgl</w:t>
+      </w:r>
+      <w:proofErr w:type="spellEnd"/>
+      <w:r>
+        <w:t xml:space="preserve"> </w:t>
+      </w:r>
+      <w:proofErr w:type="spellStart"/>
+      <w:r>
+        <w:t>behrens</w:t>
+      </w:r>
+      <w:proofErr w:type="spellEnd"/>
+      <w:r>
+        <w:t>-kasper-</w:t>
+      </w:r>
+      <w:proofErr w:type="spellStart"/>
+      <w:r>
+        <w:t>otto</w:t>
+      </w:r>
+      <w:proofErr w:type="spellEnd"/>
+      <w:r>
+        <w:t xml:space="preserve"> und </w:t>
+      </w:r>
+      <w:proofErr w:type="spellStart"/>
+      <w:r>
+        <w:t>duemontschlentherstein</w:t>
+      </w:r>
+      <w:proofErr w:type="spellEnd"/>
+      <w:r>
+        <w:t xml:space="preserve"> ich </w:t>
+      </w:r>
+      <w:proofErr w:type="spellStart"/>
+      <w:r>
+        <w:t>sehenaber</w:t>
+      </w:r>
+      <w:proofErr w:type="spellEnd"/>
+      <w:r>
+        <w:t xml:space="preserve"> laut seiner </w:t>
+      </w:r>
+      <w:proofErr w:type="spellStart"/>
+      <w:r>
+        <w:t>aufgabe</w:t>
+      </w:r>
+      <w:proofErr w:type="spellEnd"/>
+      <w:r>
+        <w:t xml:space="preserve"> keinen </w:t>
+      </w:r>
+      <w:proofErr w:type="spellStart"/>
+      <w:r>
+        <w:t>grund</w:t>
+      </w:r>
+      <w:proofErr w:type="spellEnd"/>
+      <w:r>
+        <w:t xml:space="preserve"> dazu</w:t>
+      </w:r>
+    </w:p>
+    <w:p>
+      <w:r>
+        <w:t xml:space="preserve">Bitte alle </w:t>
+      </w:r>
+      <w:proofErr w:type="spellStart"/>
+      <w:r>
+        <w:t>code</w:t>
+      </w:r>
+      <w:proofErr w:type="spellEnd"/>
+      <w:r>
+        <w:t xml:space="preserve"> </w:t>
+      </w:r>
+      <w:proofErr w:type="spellStart"/>
+      <w:r>
+        <w:t>dateien</w:t>
+      </w:r>
+      <w:proofErr w:type="spellEnd"/>
+      <w:r>
+        <w:t xml:space="preserve"> die wir bearbeitet </w:t>
+      </w:r>
+      <w:proofErr w:type="spellStart"/>
+      <w:r>
+        <w:t>ahben</w:t>
+      </w:r>
+      <w:proofErr w:type="spellEnd"/>
+      <w:r>
+        <w:t xml:space="preserve"> anhängen</w:t>
+      </w:r>
+    </w:p>
+    <w:p>
+      <w:r>
+        <w:t xml:space="preserve">Bitte auf </w:t>
+      </w:r>
+      <w:proofErr w:type="spellStart"/>
+      <w:r>
+        <w:t>inhalt</w:t>
+      </w:r>
+      <w:proofErr w:type="spellEnd"/>
+      <w:r>
+        <w:t xml:space="preserve"> </w:t>
+      </w:r>
+      <w:proofErr w:type="spellStart"/>
+      <w:r>
+        <w:t>orthographie</w:t>
+      </w:r>
+      <w:proofErr w:type="spellEnd"/>
+      <w:r>
+        <w:t xml:space="preserve"> </w:t>
+      </w:r>
+      <w:proofErr w:type="spellStart"/>
+      <w:r>
+        <w:t>genderneutralität</w:t>
+      </w:r>
+      <w:proofErr w:type="spellEnd"/>
+      <w:r>
+        <w:t xml:space="preserve"> </w:t>
+      </w:r>
+      <w:proofErr w:type="spellStart"/>
+      <w:r>
+        <w:t>grammatik</w:t>
+      </w:r>
+      <w:proofErr w:type="spellEnd"/>
+      <w:r>
+        <w:t xml:space="preserve"> </w:t>
+      </w:r>
+      <w:proofErr w:type="spellStart"/>
+      <w:r>
+        <w:t>politischerNeutralität</w:t>
+      </w:r>
+      <w:proofErr w:type="spellEnd"/>
+      <w:r>
+        <w:t xml:space="preserve"> </w:t>
+      </w:r>
+      <w:proofErr w:type="spellStart"/>
+      <w:r>
+        <w:t>etc</w:t>
+      </w:r>
+      <w:proofErr w:type="spellEnd"/>
+      <w:r>
+        <w:t xml:space="preserve"> prüfen und korrigieren</w:t>
+      </w:r>
+    </w:p>
+    <w:p>
+      <w:r>
+        <w:t xml:space="preserve">Das hier liest eh niemand Pascal Aragon Kahlert </w:t>
       </w:r>
       <w:proofErr w:type="spellStart"/>
       <w:r>

</xml_diff>